<commit_message>
working except: remove underline from link function
</commit_message>
<xml_diff>
--- a/1000037_How to write SEO friendly blog articles_ENG.docx
+++ b/1000037_How to write SEO friendly blog articles_ENG.docx
@@ -103,6 +103,7 @@
               <w:t>/</w:t>
             </w:r>
             <w:proofErr w:type="spellStart"/>
+            <w:proofErr w:type="gramStart"/>
             <w:r>
               <w:rPr>
                 <w:rFonts w:ascii="Cambria" w:hAnsi="Cambria"/>
@@ -111,6 +112,7 @@
               <w:t>seo</w:t>
             </w:r>
             <w:proofErr w:type="spellEnd"/>
+            <w:proofErr w:type="gramEnd"/>
             <w:r>
               <w:rPr>
                 <w:rFonts w:ascii="Cambria" w:hAnsi="Cambria"/>
@@ -806,20 +808,13 @@
     </w:p>
     <w:p>
       <w:pPr>
-        <w:rPr>
-          <w:b/>
-          <w:bCs/>
-          <w:sz w:val="28"/>
-          <w:szCs w:val="28"/>
-          <w:lang w:val="en-US"/>
-        </w:rPr>
-      </w:pPr>
-      <w:r>
-        <w:rPr>
-          <w:b/>
-          <w:bCs/>
-          <w:sz w:val="28"/>
-          <w:szCs w:val="28"/>
+        <w:pStyle w:val="Heading1"/>
+        <w:rPr>
+          <w:lang w:val="en-US"/>
+        </w:rPr>
+      </w:pPr>
+      <w:r>
+        <w:rPr>
           <w:lang w:val="en-US"/>
         </w:rPr>
         <w:t>10 ways to write SEO-friendly blog articles</w:t>
@@ -860,32 +855,39 @@
         <w:rPr>
           <w:lang w:val="en-US"/>
         </w:rPr>
-        <w:t>However, after a while we realized how little impact simple articles would have if not being properly optimized for SEO. We started re-writing our articles with search engine optimization in mind, and found an impressive increase of inbound, organic traffic to our website. Once we knew how to write and produce SEO-friendly content, we moved on to the client’s side and started offering our capability as a service. In this article we would like to outline the most important do’s and don’ts’ s of content production at the present time.</w:t>
-      </w:r>
-    </w:p>
-    <w:p>
-      <w:pPr>
-        <w:rPr>
-          <w:lang w:val="en-US"/>
-        </w:rPr>
-      </w:pPr>
-    </w:p>
-    <w:p>
-      <w:pPr>
-        <w:rPr>
-          <w:b/>
-          <w:bCs/>
-          <w:sz w:val="24"/>
-          <w:szCs w:val="24"/>
-          <w:lang w:val="en-US"/>
-        </w:rPr>
-      </w:pPr>
-      <w:r>
-        <w:rPr>
-          <w:b/>
-          <w:bCs/>
-          <w:sz w:val="24"/>
-          <w:szCs w:val="24"/>
+        <w:t xml:space="preserve">However, after a while we realized how little impact simple articles would have if not being properly optimized for SEO. We started re-writing our articles with search engine optimization in mind, and found an impressive increase of inbound, organic traffic to our website. Once we knew how to write and produce SEO-friendly content, we moved on to the client’s side and started offering our capability as a service. In this article we would like to outline the most important </w:t>
+      </w:r>
+      <w:proofErr w:type="gramStart"/>
+      <w:r>
+        <w:rPr>
+          <w:lang w:val="en-US"/>
+        </w:rPr>
+        <w:t>do’s</w:t>
+      </w:r>
+      <w:proofErr w:type="gramEnd"/>
+      <w:r>
+        <w:rPr>
+          <w:lang w:val="en-US"/>
+        </w:rPr>
+        <w:t xml:space="preserve"> and don’ts’ s of content production at the present time.</w:t>
+      </w:r>
+    </w:p>
+    <w:p>
+      <w:pPr>
+        <w:rPr>
+          <w:lang w:val="en-US"/>
+        </w:rPr>
+      </w:pPr>
+    </w:p>
+    <w:p>
+      <w:pPr>
+        <w:pStyle w:val="Heading2"/>
+        <w:rPr>
+          <w:lang w:val="en-US"/>
+        </w:rPr>
+      </w:pPr>
+      <w:r>
+        <w:rPr>
           <w:lang w:val="en-US"/>
         </w:rPr>
         <w:t>How did content Marketing evolve?</w:t>
@@ -952,7 +954,7 @@
       <w:commentRangeEnd w:id="0"/>
       <w:r>
         <w:rPr>
-          <w:rStyle w:val="Kommentarzeichen"/>
+          <w:rStyle w:val="CommentReference"/>
         </w:rPr>
         <w:commentReference w:id="0"/>
       </w:r>
@@ -1017,7 +1019,7 @@
       <w:commentRangeEnd w:id="1"/>
       <w:r>
         <w:rPr>
-          <w:rStyle w:val="Kommentarzeichen"/>
+          <w:rStyle w:val="CommentReference"/>
         </w:rPr>
         <w:commentReference w:id="1"/>
       </w:r>
@@ -1078,7 +1080,7 @@
                         <w:txbxContent>
                           <w:p>
                             <w:pPr>
-                              <w:pStyle w:val="Beschriftung"/>
+                              <w:pStyle w:val="Caption"/>
                               <w:rPr>
                                 <w:noProof/>
                               </w:rPr>
@@ -1146,7 +1148,7 @@
                   <w:txbxContent>
                     <w:p>
                       <w:pPr>
-                        <w:pStyle w:val="Beschriftung"/>
+                        <w:pStyle w:val="Caption"/>
                         <w:rPr>
                           <w:noProof/>
                         </w:rPr>
@@ -1233,7 +1235,7 @@
       <w:commentRangeEnd w:id="2"/>
       <w:r>
         <w:rPr>
-          <w:rStyle w:val="Kommentarzeichen"/>
+          <w:rStyle w:val="CommentReference"/>
         </w:rPr>
         <w:commentReference w:id="2"/>
       </w:r>
@@ -1254,7 +1256,22 @@
         <w:rPr>
           <w:lang w:val="en-US"/>
         </w:rPr>
-        <w:t xml:space="preserve">Big businesses have installed complete editorial teams who produce quality content as a new way of advertising things. The real beauty of content is, that it does not only account for a great search engine media reach but also increases product awareness, trust, and credibility with your business. It serves a broad spectrum of purposes and thus has become extremely popular. </w:t>
+        <w:t xml:space="preserve">Big businesses </w:t>
+      </w:r>
+      <w:r>
+        <w:rPr>
+          <w:b/>
+          <w:bCs/>
+          <w:u w:val="single"/>
+          <w:lang w:val="en-US"/>
+        </w:rPr>
+        <w:t>have</w:t>
+      </w:r>
+      <w:r>
+        <w:rPr>
+          <w:lang w:val="en-US"/>
+        </w:rPr>
+        <w:t xml:space="preserve"> installed complete editorial teams who produce quality content as a new way of advertising things. The real beauty of content is, that it does not only account for a great search engine media reach but also increases product awareness, trust, and credibility with your business. It serves a broad spectrum of purposes and thus has become extremely popular. </w:t>
       </w:r>
       <w:r>
         <w:rPr>
@@ -1369,7 +1386,7 @@
       <w:commentRangeEnd w:id="3"/>
       <w:r>
         <w:rPr>
-          <w:rStyle w:val="Kommentarzeichen"/>
+          <w:rStyle w:val="CommentReference"/>
         </w:rPr>
         <w:commentReference w:id="3"/>
       </w:r>
@@ -1456,21 +1473,13 @@
     </w:p>
     <w:p>
       <w:pPr>
-        <w:keepNext/>
-        <w:rPr>
-          <w:b/>
-          <w:bCs/>
-          <w:sz w:val="24"/>
-          <w:szCs w:val="24"/>
-          <w:lang w:val="en-US"/>
-        </w:rPr>
-      </w:pPr>
-      <w:r>
-        <w:rPr>
-          <w:b/>
-          <w:bCs/>
-          <w:sz w:val="24"/>
-          <w:szCs w:val="24"/>
+        <w:pStyle w:val="Heading2"/>
+        <w:rPr>
+          <w:lang w:val="en-US"/>
+        </w:rPr>
+      </w:pPr>
+      <w:r>
+        <w:rPr>
           <w:lang w:val="en-US"/>
         </w:rPr>
         <w:lastRenderedPageBreak/>
@@ -1479,7 +1488,7 @@
     </w:p>
     <w:p>
       <w:pPr>
-        <w:pStyle w:val="Listenabsatz"/>
+        <w:pStyle w:val="ListParagraph"/>
         <w:keepNext/>
         <w:ind w:left="0"/>
         <w:rPr>
@@ -1543,7 +1552,7 @@
                         <w:txbxContent>
                           <w:p>
                             <w:pPr>
-                              <w:pStyle w:val="Beschriftung"/>
+                              <w:pStyle w:val="Caption"/>
                               <w:rPr>
                                 <w:noProof/>
                                 <w:color w:val="000000"/>
@@ -1601,7 +1610,7 @@
                   <w:txbxContent>
                     <w:p>
                       <w:pPr>
-                        <w:pStyle w:val="Beschriftung"/>
+                        <w:pStyle w:val="Caption"/>
                         <w:rPr>
                           <w:noProof/>
                           <w:color w:val="000000"/>
@@ -1811,11 +1820,8 @@
     </w:p>
     <w:p>
       <w:pPr>
-        <w:rPr>
-          <w:b/>
-          <w:bCs/>
-          <w:sz w:val="24"/>
-          <w:szCs w:val="24"/>
+        <w:pStyle w:val="Heading2"/>
+        <w:rPr>
           <w:lang w:val="en-US"/>
         </w:rPr>
       </w:pPr>
@@ -1862,7 +1868,7 @@
                         <w:txbxContent>
                           <w:p>
                             <w:pPr>
-                              <w:pStyle w:val="Beschriftung"/>
+                              <w:pStyle w:val="Caption"/>
                               <w:rPr>
                                 <w:lang w:val="en-IE"/>
                               </w:rPr>
@@ -1937,7 +1943,7 @@
                   <w:txbxContent>
                     <w:p>
                       <w:pPr>
-                        <w:pStyle w:val="Beschriftung"/>
+                        <w:pStyle w:val="Caption"/>
                         <w:rPr>
                           <w:lang w:val="en-IE"/>
                         </w:rPr>
@@ -2001,10 +2007,6 @@
       </w:r>
       <w:r>
         <w:rPr>
-          <w:b/>
-          <w:bCs/>
-          <w:sz w:val="24"/>
-          <w:szCs w:val="24"/>
           <w:lang w:val="en-US"/>
         </w:rPr>
         <w:t>10 ways to improve your content</w:t>
@@ -2012,21 +2014,17 @@
     </w:p>
     <w:p>
       <w:pPr>
-        <w:pStyle w:val="Listenabsatz"/>
+        <w:pStyle w:val="Heading3"/>
         <w:numPr>
           <w:ilvl w:val="0"/>
-          <w:numId w:val="2"/>
+          <w:numId w:val="3"/>
         </w:numPr>
         <w:rPr>
-          <w:b/>
-          <w:bCs/>
-          <w:lang w:val="en-US"/>
-        </w:rPr>
-      </w:pPr>
-      <w:r>
-        <w:rPr>
-          <w:b/>
-          <w:bCs/>
+          <w:lang w:val="en-US"/>
+        </w:rPr>
+      </w:pPr>
+      <w:r>
+        <w:rPr>
           <w:lang w:val="en-US"/>
         </w:rPr>
         <w:t>Keywords: Think before you start writing</w:t>
@@ -2034,7 +2032,7 @@
     </w:p>
     <w:p>
       <w:pPr>
-        <w:pStyle w:val="Listenabsatz"/>
+        <w:pStyle w:val="ListParagraph"/>
         <w:rPr>
           <w:lang w:val="en-US"/>
         </w:rPr>
@@ -2075,7 +2073,7 @@
       <w:commentRangeEnd w:id="4"/>
       <w:r>
         <w:rPr>
-          <w:rStyle w:val="Kommentarzeichen"/>
+          <w:rStyle w:val="CommentReference"/>
         </w:rPr>
         <w:commentReference w:id="4"/>
       </w:r>
@@ -2088,29 +2086,25 @@
     </w:p>
     <w:p>
       <w:pPr>
-        <w:pStyle w:val="Listenabsatz"/>
-        <w:rPr>
-          <w:lang w:val="en-US"/>
-        </w:rPr>
-      </w:pPr>
-    </w:p>
-    <w:p>
-      <w:pPr>
-        <w:pStyle w:val="Listenabsatz"/>
+        <w:pStyle w:val="ListParagraph"/>
+        <w:rPr>
+          <w:lang w:val="en-US"/>
+        </w:rPr>
+      </w:pPr>
+    </w:p>
+    <w:p>
+      <w:pPr>
+        <w:pStyle w:val="Heading3"/>
         <w:numPr>
           <w:ilvl w:val="0"/>
-          <w:numId w:val="2"/>
+          <w:numId w:val="3"/>
         </w:numPr>
         <w:rPr>
-          <w:b/>
-          <w:bCs/>
-          <w:lang w:val="en-US"/>
-        </w:rPr>
-      </w:pPr>
-      <w:r>
-        <w:rPr>
-          <w:b/>
-          <w:bCs/>
+          <w:lang w:val="en-US"/>
+        </w:rPr>
+      </w:pPr>
+      <w:r>
+        <w:rPr>
           <w:lang w:val="en-US"/>
         </w:rPr>
         <w:t>Maintain a logic h-title structure</w:t>
@@ -2118,7 +2112,7 @@
     </w:p>
     <w:p>
       <w:pPr>
-        <w:pStyle w:val="Listenabsatz"/>
+        <w:pStyle w:val="ListParagraph"/>
         <w:jc w:val="both"/>
         <w:rPr>
           <w:lang w:val="en-US"/>
@@ -2167,7 +2161,7 @@
                         <w:txbxContent>
                           <w:p>
                             <w:pPr>
-                              <w:pStyle w:val="Beschriftung"/>
+                              <w:pStyle w:val="Caption"/>
                               <w:rPr>
                                 <w:noProof/>
                                 <w:color w:val="000000"/>
@@ -2239,7 +2233,7 @@
                   <w:txbxContent>
                     <w:p>
                       <w:pPr>
-                        <w:pStyle w:val="Beschriftung"/>
+                        <w:pStyle w:val="Caption"/>
                         <w:rPr>
                           <w:noProof/>
                           <w:color w:val="000000"/>
@@ -2367,7 +2361,7 @@
     </w:p>
     <w:p>
       <w:pPr>
-        <w:pStyle w:val="Beschriftung"/>
+        <w:pStyle w:val="Caption"/>
         <w:ind w:left="2832"/>
       </w:pPr>
       <w:r>
@@ -2413,209 +2407,439 @@
     </w:p>
     <w:p>
       <w:pPr>
-        <w:pStyle w:val="Listenabsatz"/>
+        <w:pStyle w:val="Heading3"/>
         <w:numPr>
           <w:ilvl w:val="0"/>
-          <w:numId w:val="2"/>
+          <w:numId w:val="3"/>
         </w:numPr>
+        <w:rPr>
+          <w:lang w:val="en-US"/>
+        </w:rPr>
+      </w:pPr>
+      <w:r>
+        <w:rPr>
+          <w:lang w:val="en-US"/>
+        </w:rPr>
+        <w:lastRenderedPageBreak/>
+        <w:t>Content density: Have enough written content</w:t>
+      </w:r>
+    </w:p>
+    <w:p>
+      <w:pPr>
+        <w:pStyle w:val="ListParagraph"/>
+        <w:rPr>
+          <w:lang w:val="en-US"/>
+        </w:rPr>
+      </w:pPr>
+      <w:r>
+        <w:rPr>
+          <w:lang w:val="en-US"/>
+        </w:rPr>
+        <w:t xml:space="preserve">A crawler can only access text and combine that with image tags, multimedia elements and of course user data such as session times and clicks to assess the quality of content. However, </w:t>
+      </w:r>
+      <w:r>
+        <w:rPr>
+          <w:lang w:val="en-US"/>
+        </w:rPr>
+        <w:t>to</w:t>
+      </w:r>
+      <w:r>
+        <w:rPr>
+          <w:lang w:val="en-US"/>
+        </w:rPr>
+        <w:t xml:space="preserve"> rank at </w:t>
+      </w:r>
+      <w:r>
+        <w:rPr>
+          <w:lang w:val="en-US"/>
+        </w:rPr>
+        <w:t>all,</w:t>
+      </w:r>
+      <w:r>
+        <w:rPr>
+          <w:lang w:val="en-US"/>
+        </w:rPr>
+        <w:t xml:space="preserve"> you should have a minimum text amount of 500 words per blog article. A study conducted by </w:t>
+      </w:r>
+      <w:commentRangeStart w:id="5"/>
+      <w:r>
+        <w:fldChar w:fldCharType="begin"/>
+      </w:r>
+      <w:r>
+        <w:rPr>
+          <w:lang w:val="en-IE"/>
+        </w:rPr>
+        <w:instrText xml:space="preserve"> HYPERLINK "https://neilpatel.com/blog/long-blog-articles/" </w:instrText>
+      </w:r>
+      <w:r>
+        <w:fldChar w:fldCharType="separate"/>
+      </w:r>
+      <w:proofErr w:type="spellStart"/>
+      <w:r>
+        <w:rPr>
+          <w:rStyle w:val="Hyperlink0"/>
+          <w:lang w:val="en-US"/>
+        </w:rPr>
+        <w:t>SerpIQ</w:t>
+      </w:r>
+      <w:proofErr w:type="spellEnd"/>
+      <w:r>
+        <w:rPr>
+          <w:rStyle w:val="Hyperlink0"/>
+          <w:lang w:val="en-US"/>
+        </w:rPr>
+        <w:fldChar w:fldCharType="end"/>
+      </w:r>
+      <w:commentRangeEnd w:id="5"/>
+      <w:r>
+        <w:rPr>
+          <w:rStyle w:val="CommentReference"/>
+        </w:rPr>
+        <w:commentReference w:id="5"/>
+      </w:r>
+      <w:r>
+        <w:rPr>
+          <w:lang w:val="en-US"/>
+        </w:rPr>
+        <w:t xml:space="preserve"> actually found that the average page in the top 10 search results has between 2,000 - 2,500 words. This is because a longer article means more information and data that is of value to the reader.</w:t>
+      </w:r>
+    </w:p>
+    <w:p>
+      <w:pPr>
+        <w:pStyle w:val="ListParagraph"/>
+        <w:rPr>
+          <w:lang w:val="en-US"/>
+        </w:rPr>
+      </w:pPr>
+      <w:r>
+        <w:rPr>
+          <w:lang w:val="en-US"/>
+        </w:rPr>
+        <w:t>Just remember, if the quality of your content is poor, then it doesn’t matter how long it is.</w:t>
+      </w:r>
+    </w:p>
+    <w:p>
+      <w:pPr>
+        <w:pStyle w:val="ListParagraph"/>
+        <w:rPr>
+          <w:lang w:val="en-US"/>
+        </w:rPr>
+      </w:pPr>
+    </w:p>
+    <w:p>
+      <w:pPr>
+        <w:pStyle w:val="Heading3"/>
+        <w:numPr>
+          <w:ilvl w:val="0"/>
+          <w:numId w:val="3"/>
+        </w:numPr>
+        <w:rPr>
+          <w:lang w:val="en-US"/>
+        </w:rPr>
+      </w:pPr>
+      <w:r>
+        <w:rPr>
+          <w:lang w:val="en-US"/>
+        </w:rPr>
+        <w:t>H1 titles with maximum 3 keywords</w:t>
+      </w:r>
+    </w:p>
+    <w:p>
+      <w:pPr>
+        <w:pStyle w:val="ListParagraph"/>
+        <w:rPr>
+          <w:lang w:val="en-US"/>
+        </w:rPr>
+      </w:pPr>
+      <w:r>
+        <w:rPr>
+          <w:lang w:val="en-US"/>
+        </w:rPr>
+        <w:t>Don’t overdo it with keywords in the title or the article loses its clear positioning and strength. Then better write 2 or 3 articles on those detail subjects and form one conclusive main article with a more unspecific title, linking to those sub articles.</w:t>
+      </w:r>
+    </w:p>
+    <w:p>
+      <w:pPr>
+        <w:pStyle w:val="ListParagraph"/>
+        <w:rPr>
+          <w:lang w:val="en-US"/>
+        </w:rPr>
+      </w:pPr>
+    </w:p>
+    <w:p>
+      <w:pPr>
+        <w:pStyle w:val="Heading3"/>
+        <w:numPr>
+          <w:ilvl w:val="0"/>
+          <w:numId w:val="3"/>
+        </w:numPr>
+        <w:rPr>
+          <w:lang w:val="en-US"/>
+        </w:rPr>
+      </w:pPr>
+      <w:r>
+        <w:rPr>
+          <w:lang w:val="en-US"/>
+        </w:rPr>
+        <w:t>Test for duplicate content</w:t>
+      </w:r>
+    </w:p>
+    <w:p>
+      <w:pPr>
+        <w:pStyle w:val="ListParagraph"/>
+        <w:rPr>
+          <w:lang w:val="en-US"/>
+        </w:rPr>
+      </w:pPr>
+      <w:r>
+        <w:rPr>
+          <w:lang w:val="en-US"/>
+        </w:rPr>
+        <w:t xml:space="preserve">Make sure that every article is unique and does not contain any duplicate content. If you produce content with third-party suppliers, we advise you to check for plagiarism. Here you can check your written content: </w:t>
+      </w:r>
+      <w:commentRangeStart w:id="6"/>
+      <w:r>
+        <w:fldChar w:fldCharType="begin"/>
+      </w:r>
+      <w:r>
+        <w:rPr>
+          <w:lang w:val="en-IE"/>
+        </w:rPr>
+        <w:instrText xml:space="preserve"> HYPERLINK "https://www.plagscan.com/de/" </w:instrText>
+      </w:r>
+      <w:r>
+        <w:fldChar w:fldCharType="separate"/>
+      </w:r>
+      <w:r>
+        <w:rPr>
+          <w:rStyle w:val="Hyperlink2"/>
+        </w:rPr>
+        <w:t>https://www.plagscan.com/de/</w:t>
+      </w:r>
+      <w:r>
+        <w:rPr>
+          <w:rStyle w:val="Hyperlink2"/>
+        </w:rPr>
+        <w:fldChar w:fldCharType="end"/>
+      </w:r>
+      <w:commentRangeEnd w:id="6"/>
+      <w:r>
+        <w:rPr>
+          <w:rStyle w:val="CommentReference"/>
+        </w:rPr>
+        <w:commentReference w:id="6"/>
+      </w:r>
+    </w:p>
+    <w:p>
+      <w:pPr>
+        <w:pStyle w:val="ListParagraph"/>
+        <w:rPr>
+          <w:lang w:val="en-US"/>
+        </w:rPr>
+      </w:pPr>
+    </w:p>
+    <w:p>
+      <w:pPr>
+        <w:pStyle w:val="Heading3"/>
+        <w:numPr>
+          <w:ilvl w:val="0"/>
+          <w:numId w:val="3"/>
+        </w:numPr>
+        <w:rPr>
+          <w:lang w:val="en-US"/>
+        </w:rPr>
+      </w:pPr>
+      <w:r>
+        <w:rPr>
+          <w:lang w:val="en-US"/>
+        </w:rPr>
+        <w:t>Keyword consistency: Title and intro</w:t>
+      </w:r>
+    </w:p>
+    <w:p>
+      <w:pPr>
+        <w:pStyle w:val="ListParagraph"/>
+        <w:rPr>
+          <w:lang w:val="en-US"/>
+        </w:rPr>
+      </w:pPr>
+      <w:r>
+        <w:rPr>
+          <w:lang w:val="en-US"/>
+        </w:rPr>
+        <w:t>H1 title keywords should again appear in the first few lines of the intro text. However, please do not place the keyword at the very beginning of the sentence.</w:t>
+      </w:r>
+    </w:p>
+    <w:p>
+      <w:pPr>
+        <w:pStyle w:val="ListParagraph"/>
+        <w:rPr>
+          <w:lang w:val="en-US"/>
+        </w:rPr>
+      </w:pPr>
+    </w:p>
+    <w:p>
+      <w:pPr>
+        <w:pStyle w:val="Heading3"/>
+        <w:numPr>
+          <w:ilvl w:val="0"/>
+          <w:numId w:val="3"/>
+        </w:numPr>
+        <w:rPr>
+          <w:lang w:val="en-US"/>
+        </w:rPr>
+      </w:pPr>
+      <w:r>
+        <w:rPr>
+          <w:lang w:val="en-US"/>
+        </w:rPr>
+        <w:t>Place keywords in the URL</w:t>
+      </w:r>
+    </w:p>
+    <w:p>
+      <w:pPr>
+        <w:pStyle w:val="ListParagraph"/>
+        <w:rPr>
+          <w:lang w:val="en-US"/>
+        </w:rPr>
+      </w:pPr>
+      <w:r>
+        <w:rPr>
+          <w:lang w:val="en-US"/>
+        </w:rPr>
+        <w:t xml:space="preserve">Place your keywords in the URL and use </w:t>
+      </w:r>
+      <w:r>
+        <w:rPr>
+          <w:lang w:val="en-US"/>
+        </w:rPr>
+        <w:t>-</w:t>
+      </w:r>
+      <w:r>
+        <w:rPr>
+          <w:lang w:val="en-US"/>
+        </w:rPr>
+        <w:t xml:space="preserve"> (</w:t>
+      </w:r>
+      <w:r>
+        <w:rPr>
+          <w:lang w:val="en-US"/>
+        </w:rPr>
+        <w:t>minus</w:t>
+      </w:r>
+      <w:r>
+        <w:rPr>
+          <w:lang w:val="en-US"/>
+        </w:rPr>
+        <w:t>) for separating different words.</w:t>
+      </w:r>
+      <w:r>
+        <w:rPr>
+          <w:lang w:val="en-US"/>
+        </w:rPr>
+        <w:br/>
+      </w:r>
+      <w:r>
+        <w:rPr>
+          <w:lang w:val="en-US"/>
+        </w:rPr>
+        <w:t>e.g.:</w:t>
+      </w:r>
+      <w:r>
         <w:rPr>
           <w:b/>
           <w:bCs/>
           <w:lang w:val="en-US"/>
         </w:rPr>
-      </w:pPr>
-      <w:r>
-        <w:rPr>
-          <w:b/>
-          <w:bCs/>
-          <w:lang w:val="en-US"/>
-        </w:rPr>
-        <w:lastRenderedPageBreak/>
-        <w:t>Content density: Have enough written content</w:t>
-      </w:r>
-    </w:p>
-    <w:p>
-      <w:pPr>
-        <w:pStyle w:val="Listenabsatz"/>
-        <w:rPr>
-          <w:lang w:val="en-US"/>
-        </w:rPr>
-      </w:pPr>
-      <w:r>
-        <w:rPr>
-          <w:lang w:val="en-US"/>
-        </w:rPr>
-        <w:t xml:space="preserve">A crawler can only access text and combine that with image tags, multimedia elements and of course user data such as session times and clicks to assess the quality of content. However, </w:t>
-      </w:r>
-      <w:r>
-        <w:rPr>
-          <w:lang w:val="en-US"/>
-        </w:rPr>
-        <w:t>to</w:t>
-      </w:r>
-      <w:r>
-        <w:rPr>
-          <w:lang w:val="en-US"/>
-        </w:rPr>
-        <w:t xml:space="preserve"> rank at </w:t>
-      </w:r>
-      <w:r>
-        <w:rPr>
-          <w:lang w:val="en-US"/>
-        </w:rPr>
-        <w:t>all,</w:t>
-      </w:r>
-      <w:r>
-        <w:rPr>
-          <w:lang w:val="en-US"/>
-        </w:rPr>
-        <w:t xml:space="preserve"> you should have a minimum text amount of 500 words per blog article. A study conducted by </w:t>
-      </w:r>
-      <w:commentRangeStart w:id="5"/>
-      <w:r>
-        <w:fldChar w:fldCharType="begin"/>
-      </w:r>
-      <w:r>
-        <w:rPr>
-          <w:lang w:val="en-IE"/>
-        </w:rPr>
-        <w:instrText xml:space="preserve"> HYPERLINK "https://neilpatel.com/blog/long-blog-articles/" </w:instrText>
-      </w:r>
-      <w:r>
-        <w:fldChar w:fldCharType="separate"/>
-      </w:r>
-      <w:proofErr w:type="spellStart"/>
-      <w:r>
-        <w:rPr>
-          <w:rStyle w:val="Hyperlink0"/>
-          <w:lang w:val="en-US"/>
-        </w:rPr>
-        <w:t>SerpIQ</w:t>
-      </w:r>
-      <w:proofErr w:type="spellEnd"/>
-      <w:r>
-        <w:rPr>
-          <w:rStyle w:val="Hyperlink0"/>
-          <w:lang w:val="en-US"/>
-        </w:rPr>
-        <w:fldChar w:fldCharType="end"/>
-      </w:r>
-      <w:commentRangeEnd w:id="5"/>
-      <w:r>
-        <w:rPr>
-          <w:rStyle w:val="Kommentarzeichen"/>
-        </w:rPr>
-        <w:commentReference w:id="5"/>
-      </w:r>
-      <w:r>
-        <w:rPr>
-          <w:lang w:val="en-US"/>
-        </w:rPr>
-        <w:t xml:space="preserve"> actually found that the average page in the top 10 search results has between 2,000 - 2,500 words. This is because a longer article means more information and data that is of value to the reader.</w:t>
-      </w:r>
-    </w:p>
-    <w:p>
-      <w:pPr>
-        <w:pStyle w:val="Listenabsatz"/>
-        <w:rPr>
-          <w:lang w:val="en-US"/>
-        </w:rPr>
-      </w:pPr>
-      <w:r>
-        <w:rPr>
-          <w:lang w:val="en-US"/>
-        </w:rPr>
-        <w:t>Just remember, if the quality of your content is poor, then it doesn’t matter how long it is.</w:t>
-      </w:r>
-    </w:p>
-    <w:p>
-      <w:pPr>
-        <w:pStyle w:val="Listenabsatz"/>
-        <w:rPr>
-          <w:lang w:val="en-US"/>
-        </w:rPr>
-      </w:pPr>
-    </w:p>
-    <w:p>
-      <w:pPr>
-        <w:pStyle w:val="Listenabsatz"/>
+        <w:t xml:space="preserve"> http://www.example.com/category-keyword/subcategory-keyword/primary-keyword.html</w:t>
+      </w:r>
+    </w:p>
+    <w:p>
+      <w:pPr>
+        <w:pStyle w:val="ListParagraph"/>
+        <w:rPr>
+          <w:lang w:val="en-US"/>
+        </w:rPr>
+      </w:pPr>
+    </w:p>
+    <w:p>
+      <w:pPr>
+        <w:pStyle w:val="Heading3"/>
         <w:numPr>
           <w:ilvl w:val="0"/>
-          <w:numId w:val="2"/>
+          <w:numId w:val="3"/>
         </w:numPr>
         <w:rPr>
-          <w:b/>
-          <w:bCs/>
-          <w:lang w:val="en-US"/>
-        </w:rPr>
-      </w:pPr>
-      <w:r>
-        <w:rPr>
-          <w:b/>
-          <w:bCs/>
-          <w:lang w:val="en-US"/>
-        </w:rPr>
-        <w:t>H1 titles with maximum 3 keywords</w:t>
-      </w:r>
-    </w:p>
-    <w:p>
-      <w:pPr>
-        <w:pStyle w:val="Listenabsatz"/>
-        <w:rPr>
-          <w:lang w:val="en-US"/>
-        </w:rPr>
-      </w:pPr>
-      <w:r>
-        <w:rPr>
-          <w:lang w:val="en-US"/>
-        </w:rPr>
-        <w:t>Don’t overdo it with keywords in the title or the article loses its clear positioning and strength. Then better write 2 or 3 articles on those detail subjects and form one conclusive main article with a more unspecific title, linking to those sub articles.</w:t>
-      </w:r>
-    </w:p>
-    <w:p>
-      <w:pPr>
-        <w:pStyle w:val="Listenabsatz"/>
-        <w:rPr>
-          <w:lang w:val="en-US"/>
-        </w:rPr>
-      </w:pPr>
-    </w:p>
-    <w:p>
-      <w:pPr>
-        <w:pStyle w:val="Listenabsatz"/>
+          <w:lang w:val="en-US"/>
+        </w:rPr>
+      </w:pPr>
+      <w:r>
+        <w:rPr>
+          <w:lang w:val="en-US"/>
+        </w:rPr>
+        <w:t>Internal linking</w:t>
+      </w:r>
+    </w:p>
+    <w:p>
+      <w:pPr>
+        <w:pStyle w:val="ListParagraph"/>
+        <w:rPr>
+          <w:lang w:val="en-US"/>
+        </w:rPr>
+      </w:pPr>
+      <w:r>
+        <w:rPr>
+          <w:lang w:val="en-US"/>
+        </w:rPr>
+        <w:t xml:space="preserve">To let the SEO juice flow, you should make sure to have no dead ends on any subpages. Link your pages internally to </w:t>
+      </w:r>
+      <w:proofErr w:type="gramStart"/>
+      <w:r>
+        <w:rPr>
+          <w:lang w:val="en-US"/>
+        </w:rPr>
+        <w:t>e.g.</w:t>
+      </w:r>
+      <w:proofErr w:type="gramEnd"/>
+      <w:r>
+        <w:rPr>
+          <w:lang w:val="en-US"/>
+        </w:rPr>
+        <w:t xml:space="preserve"> similar products, references, or services to that the user does not have to click on the return button.</w:t>
+      </w:r>
+    </w:p>
+    <w:p>
+      <w:pPr>
+        <w:pStyle w:val="Heading3"/>
         <w:numPr>
           <w:ilvl w:val="0"/>
-          <w:numId w:val="2"/>
+          <w:numId w:val="3"/>
         </w:numPr>
         <w:rPr>
-          <w:b/>
-          <w:bCs/>
-          <w:lang w:val="en-US"/>
-        </w:rPr>
-      </w:pPr>
-      <w:r>
-        <w:rPr>
-          <w:b/>
-          <w:bCs/>
-          <w:lang w:val="en-US"/>
-        </w:rPr>
-        <w:t>Test for duplicate content</w:t>
-      </w:r>
-    </w:p>
-    <w:p>
-      <w:pPr>
-        <w:pStyle w:val="Listenabsatz"/>
-        <w:rPr>
-          <w:lang w:val="en-US"/>
-        </w:rPr>
-      </w:pPr>
-      <w:r>
-        <w:rPr>
-          <w:lang w:val="en-US"/>
-        </w:rPr>
-        <w:t xml:space="preserve">Make sure that every article is unique and does not contain any duplicate content. If you produce content with third-party suppliers, we advise you to check for plagiarism. Here you can check your written content: </w:t>
-      </w:r>
-      <w:commentRangeStart w:id="6"/>
+          <w:lang w:val="en-US"/>
+        </w:rPr>
+      </w:pPr>
+      <w:r>
+        <w:rPr>
+          <w:lang w:val="en-US"/>
+        </w:rPr>
+        <w:t>Related Keywords usage</w:t>
+      </w:r>
+    </w:p>
+    <w:p>
+      <w:pPr>
+        <w:pStyle w:val="ListParagraph"/>
+        <w:rPr>
+          <w:lang w:val="en-US"/>
+        </w:rPr>
+      </w:pPr>
+      <w:r>
+        <w:rPr>
+          <w:lang w:val="en-US"/>
+        </w:rPr>
+        <w:t>Use Google’s keyword planner (</w:t>
+      </w:r>
+      <w:commentRangeStart w:id="7"/>
       <w:r>
         <w:fldChar w:fldCharType="begin"/>
       </w:r>
@@ -2623,7 +2847,7 @@
         <w:rPr>
           <w:lang w:val="en-IE"/>
         </w:rPr>
-        <w:instrText xml:space="preserve"> HYPERLINK "https://www.plagscan.com/de/" </w:instrText>
+        <w:instrText xml:space="preserve"> HYPERLINK "https://ads.google.com/home/tools/keyword-planner/" </w:instrText>
       </w:r>
       <w:r>
         <w:fldChar w:fldCharType="separate"/>
@@ -2632,7 +2856,7 @@
         <w:rPr>
           <w:rStyle w:val="Hyperlink2"/>
         </w:rPr>
-        <w:t>https://www.plagscan.com/de/</w:t>
+        <w:t>https://ads.google.com/home/tools/keyword-planner/</w:t>
       </w:r>
       <w:r>
         <w:rPr>
@@ -2640,254 +2864,10 @@
         </w:rPr>
         <w:fldChar w:fldCharType="end"/>
       </w:r>
-      <w:commentRangeEnd w:id="6"/>
-      <w:r>
-        <w:rPr>
-          <w:rStyle w:val="Kommentarzeichen"/>
-        </w:rPr>
-        <w:commentReference w:id="6"/>
-      </w:r>
-    </w:p>
-    <w:p>
-      <w:pPr>
-        <w:pStyle w:val="Listenabsatz"/>
-        <w:rPr>
-          <w:lang w:val="en-US"/>
-        </w:rPr>
-      </w:pPr>
-    </w:p>
-    <w:p>
-      <w:pPr>
-        <w:pStyle w:val="Listenabsatz"/>
-        <w:numPr>
-          <w:ilvl w:val="0"/>
-          <w:numId w:val="2"/>
-        </w:numPr>
-        <w:rPr>
-          <w:b/>
-          <w:bCs/>
-          <w:lang w:val="en-US"/>
-        </w:rPr>
-      </w:pPr>
-      <w:r>
-        <w:rPr>
-          <w:b/>
-          <w:bCs/>
-          <w:lang w:val="en-US"/>
-        </w:rPr>
-        <w:t>Keyword consistency: Title and intro</w:t>
-      </w:r>
-    </w:p>
-    <w:p>
-      <w:pPr>
-        <w:pStyle w:val="Listenabsatz"/>
-        <w:rPr>
-          <w:lang w:val="en-US"/>
-        </w:rPr>
-      </w:pPr>
-      <w:r>
-        <w:rPr>
-          <w:lang w:val="en-US"/>
-        </w:rPr>
-        <w:t>H1 title keywords should again appear in the first few lines of the intro text. However, please do not place the keyword at the very beginning of the sentence.</w:t>
-      </w:r>
-    </w:p>
-    <w:p>
-      <w:pPr>
-        <w:pStyle w:val="Listenabsatz"/>
-        <w:rPr>
-          <w:lang w:val="en-US"/>
-        </w:rPr>
-      </w:pPr>
-    </w:p>
-    <w:p>
-      <w:pPr>
-        <w:pStyle w:val="Listenabsatz"/>
-        <w:numPr>
-          <w:ilvl w:val="0"/>
-          <w:numId w:val="2"/>
-        </w:numPr>
-        <w:rPr>
-          <w:b/>
-          <w:bCs/>
-          <w:lang w:val="en-US"/>
-        </w:rPr>
-      </w:pPr>
-      <w:r>
-        <w:rPr>
-          <w:b/>
-          <w:bCs/>
-          <w:lang w:val="en-US"/>
-        </w:rPr>
-        <w:t>Place keywords in the URL</w:t>
-      </w:r>
-    </w:p>
-    <w:p>
-      <w:pPr>
-        <w:pStyle w:val="Listenabsatz"/>
-        <w:rPr>
-          <w:lang w:val="en-US"/>
-        </w:rPr>
-      </w:pPr>
-      <w:r>
-        <w:rPr>
-          <w:lang w:val="en-US"/>
-        </w:rPr>
-        <w:t xml:space="preserve">Place your keywords in the URL and use </w:t>
-      </w:r>
-      <w:r>
-        <w:rPr>
-          <w:lang w:val="en-US"/>
-        </w:rPr>
-        <w:t>-</w:t>
-      </w:r>
-      <w:r>
-        <w:rPr>
-          <w:lang w:val="en-US"/>
-        </w:rPr>
-        <w:t xml:space="preserve"> (</w:t>
-      </w:r>
-      <w:r>
-        <w:rPr>
-          <w:lang w:val="en-US"/>
-        </w:rPr>
-        <w:t>minus</w:t>
-      </w:r>
-      <w:r>
-        <w:rPr>
-          <w:lang w:val="en-US"/>
-        </w:rPr>
-        <w:t>) for separating different words.</w:t>
-      </w:r>
-      <w:r>
-        <w:rPr>
-          <w:lang w:val="en-US"/>
-        </w:rPr>
-        <w:br/>
-      </w:r>
-      <w:r>
-        <w:rPr>
-          <w:lang w:val="en-US"/>
-        </w:rPr>
-        <w:t>e.g.:</w:t>
-      </w:r>
-      <w:r>
-        <w:rPr>
-          <w:b/>
-          <w:bCs/>
-          <w:lang w:val="en-US"/>
-        </w:rPr>
-        <w:t xml:space="preserve"> http://www.example.com/category-keyword/subcategory-keyword/primary-keyword.html</w:t>
-      </w:r>
-    </w:p>
-    <w:p>
-      <w:pPr>
-        <w:pStyle w:val="Listenabsatz"/>
-        <w:rPr>
-          <w:lang w:val="en-US"/>
-        </w:rPr>
-      </w:pPr>
-    </w:p>
-    <w:p>
-      <w:pPr>
-        <w:pStyle w:val="Listenabsatz"/>
-        <w:numPr>
-          <w:ilvl w:val="0"/>
-          <w:numId w:val="2"/>
-        </w:numPr>
-        <w:rPr>
-          <w:b/>
-          <w:bCs/>
-          <w:lang w:val="en-US"/>
-        </w:rPr>
-      </w:pPr>
-      <w:r>
-        <w:rPr>
-          <w:b/>
-          <w:bCs/>
-          <w:lang w:val="en-US"/>
-        </w:rPr>
-        <w:t>Internal linking</w:t>
-      </w:r>
-    </w:p>
-    <w:p>
-      <w:pPr>
-        <w:pStyle w:val="Listenabsatz"/>
-        <w:rPr>
-          <w:lang w:val="en-US"/>
-        </w:rPr>
-      </w:pPr>
-      <w:r>
-        <w:rPr>
-          <w:lang w:val="en-US"/>
-        </w:rPr>
-        <w:t>To let the SEO juice flow, you should make sure to have no dead ends on any subpages. Link your pages internally to e.g. similar products, references, or services to that the user does not have to click on the return button.</w:t>
-      </w:r>
-    </w:p>
-    <w:p>
-      <w:pPr>
-        <w:pStyle w:val="Listenabsatz"/>
-        <w:numPr>
-          <w:ilvl w:val="0"/>
-          <w:numId w:val="2"/>
-        </w:numPr>
-        <w:rPr>
-          <w:b/>
-          <w:bCs/>
-          <w:lang w:val="en-US"/>
-        </w:rPr>
-      </w:pPr>
-      <w:r>
-        <w:rPr>
-          <w:b/>
-          <w:bCs/>
-          <w:lang w:val="en-US"/>
-        </w:rPr>
-        <w:t>Related Keywords usage</w:t>
-      </w:r>
-    </w:p>
-    <w:p>
-      <w:pPr>
-        <w:pStyle w:val="Listenabsatz"/>
-        <w:rPr>
-          <w:lang w:val="en-US"/>
-        </w:rPr>
-      </w:pPr>
-      <w:r>
-        <w:rPr>
-          <w:lang w:val="en-US"/>
-        </w:rPr>
-        <w:t>Use Google’s keyword planner (</w:t>
-      </w:r>
-      <w:commentRangeStart w:id="7"/>
-      <w:r>
-        <w:fldChar w:fldCharType="begin"/>
-      </w:r>
-      <w:r>
-        <w:rPr>
-          <w:lang w:val="en-IE"/>
-        </w:rPr>
-        <w:instrText xml:space="preserve"> HYPERLINK "https://ads.google.com/home/tools/keyword-planner/" </w:instrText>
-      </w:r>
-      <w:r>
-        <w:fldChar w:fldCharType="separate"/>
-      </w:r>
-      <w:r>
-        <w:rPr>
-          <w:rStyle w:val="Hyperlink2"/>
-        </w:rPr>
-        <w:t>https://ads.google.com/home/tools/keyword-planner/</w:t>
-      </w:r>
-      <w:r>
-        <w:rPr>
-          <w:rStyle w:val="Hyperlink2"/>
-        </w:rPr>
-        <w:fldChar w:fldCharType="end"/>
-      </w:r>
       <w:commentRangeEnd w:id="7"/>
       <w:r>
         <w:rPr>
-          <w:rStyle w:val="Kommentarzeichen"/>
+          <w:rStyle w:val="CommentReference"/>
         </w:rPr>
         <w:commentReference w:id="7"/>
       </w:r>
@@ -2924,26 +2904,18 @@
           <w:szCs w:val="24"/>
           <w:lang w:val="en-US"/>
         </w:rPr>
-        <w:lastRenderedPageBreak/>
         <w:br w:type="page"/>
       </w:r>
     </w:p>
     <w:p>
       <w:pPr>
-        <w:rPr>
-          <w:b/>
-          <w:bCs/>
-          <w:sz w:val="24"/>
-          <w:szCs w:val="24"/>
-          <w:lang w:val="en-US"/>
-        </w:rPr>
-      </w:pPr>
-      <w:r>
-        <w:rPr>
-          <w:b/>
-          <w:bCs/>
-          <w:sz w:val="24"/>
-          <w:szCs w:val="24"/>
+        <w:pStyle w:val="Heading2"/>
+        <w:rPr>
+          <w:lang w:val="en-US"/>
+        </w:rPr>
+      </w:pPr>
+      <w:r>
+        <w:rPr>
           <w:lang w:val="en-US"/>
         </w:rPr>
         <w:lastRenderedPageBreak/>
@@ -2992,7 +2964,7 @@
       <w:commentRangeEnd w:id="8"/>
       <w:r>
         <w:rPr>
-          <w:rStyle w:val="Kommentarzeichen"/>
+          <w:rStyle w:val="CommentReference"/>
         </w:rPr>
         <w:commentReference w:id="8"/>
       </w:r>
@@ -3070,7 +3042,21 @@
         <w:rPr>
           <w:lang w:val="en-US"/>
         </w:rPr>
-        <w:t xml:space="preserve"> an increasing amount of companies are taking an inbound approach to their marketing. </w:t>
+        <w:t xml:space="preserve"> an increasing </w:t>
+      </w:r>
+      <w:proofErr w:type="gramStart"/>
+      <w:r>
+        <w:rPr>
+          <w:lang w:val="en-US"/>
+        </w:rPr>
+        <w:t>amount</w:t>
+      </w:r>
+      <w:proofErr w:type="gramEnd"/>
+      <w:r>
+        <w:rPr>
+          <w:lang w:val="en-US"/>
+        </w:rPr>
+        <w:t xml:space="preserve"> of companies are taking an inbound approach to their marketing. </w:t>
       </w:r>
       <w:commentRangeStart w:id="9"/>
       <w:r>
@@ -3102,7 +3088,7 @@
       <w:commentRangeEnd w:id="9"/>
       <w:r>
         <w:rPr>
-          <w:rStyle w:val="Kommentarzeichen"/>
+          <w:rStyle w:val="CommentReference"/>
         </w:rPr>
         <w:commentReference w:id="9"/>
       </w:r>
@@ -3193,7 +3179,7 @@
       <w:commentRangeEnd w:id="10"/>
       <w:r>
         <w:rPr>
-          <w:rStyle w:val="Kommentarzeichen"/>
+          <w:rStyle w:val="CommentReference"/>
         </w:rPr>
         <w:commentReference w:id="10"/>
       </w:r>
@@ -3214,11 +3200,11 @@
   <w:comment w:id="0" w:author="Thomas Roth" w:date="2021-01-13T23:26:00Z" w:initials="TR">
     <w:p>
       <w:pPr>
-        <w:pStyle w:val="Kommentartext"/>
-      </w:pPr>
-      <w:r>
-        <w:rPr>
-          <w:rStyle w:val="Kommentarzeichen"/>
+        <w:pStyle w:val="CommentText"/>
+      </w:pPr>
+      <w:r>
+        <w:rPr>
+          <w:rStyle w:val="CommentReference"/>
         </w:rPr>
         <w:annotationRef/>
       </w:r>
@@ -3230,11 +3216,11 @@
   <w:comment w:id="1" w:author="Thomas Roth" w:date="2021-01-13T23:26:00Z" w:initials="TR">
     <w:p>
       <w:pPr>
-        <w:pStyle w:val="Kommentartext"/>
-      </w:pPr>
-      <w:r>
-        <w:rPr>
-          <w:rStyle w:val="Kommentarzeichen"/>
+        <w:pStyle w:val="CommentText"/>
+      </w:pPr>
+      <w:r>
+        <w:rPr>
+          <w:rStyle w:val="CommentReference"/>
         </w:rPr>
         <w:annotationRef/>
       </w:r>
@@ -3246,11 +3232,11 @@
   <w:comment w:id="2" w:author="Thomas Roth" w:date="2021-01-13T23:26:00Z" w:initials="TR">
     <w:p>
       <w:pPr>
-        <w:pStyle w:val="Kommentartext"/>
-      </w:pPr>
-      <w:r>
-        <w:rPr>
-          <w:rStyle w:val="Kommentarzeichen"/>
+        <w:pStyle w:val="CommentText"/>
+      </w:pPr>
+      <w:r>
+        <w:rPr>
+          <w:rStyle w:val="CommentReference"/>
         </w:rPr>
         <w:annotationRef/>
       </w:r>
@@ -3262,11 +3248,11 @@
   <w:comment w:id="3" w:author="Thomas Roth" w:date="2021-01-13T23:26:00Z" w:initials="TR">
     <w:p>
       <w:pPr>
-        <w:pStyle w:val="Kommentartext"/>
-      </w:pPr>
-      <w:r>
-        <w:rPr>
-          <w:rStyle w:val="Kommentarzeichen"/>
+        <w:pStyle w:val="CommentText"/>
+      </w:pPr>
+      <w:r>
+        <w:rPr>
+          <w:rStyle w:val="CommentReference"/>
         </w:rPr>
         <w:annotationRef/>
       </w:r>
@@ -3278,11 +3264,11 @@
   <w:comment w:id="4" w:author="Thomas Roth" w:date="2021-01-13T23:26:00Z" w:initials="TR">
     <w:p>
       <w:pPr>
-        <w:pStyle w:val="Kommentartext"/>
-      </w:pPr>
-      <w:r>
-        <w:rPr>
-          <w:rStyle w:val="Kommentarzeichen"/>
+        <w:pStyle w:val="CommentText"/>
+      </w:pPr>
+      <w:r>
+        <w:rPr>
+          <w:rStyle w:val="CommentReference"/>
         </w:rPr>
         <w:annotationRef/>
       </w:r>
@@ -3294,11 +3280,11 @@
   <w:comment w:id="5" w:author="Thomas Roth" w:date="2021-01-13T23:26:00Z" w:initials="TR">
     <w:p>
       <w:pPr>
-        <w:pStyle w:val="Kommentartext"/>
-      </w:pPr>
-      <w:r>
-        <w:rPr>
-          <w:rStyle w:val="Kommentarzeichen"/>
+        <w:pStyle w:val="CommentText"/>
+      </w:pPr>
+      <w:r>
+        <w:rPr>
+          <w:rStyle w:val="CommentReference"/>
         </w:rPr>
         <w:annotationRef/>
       </w:r>
@@ -3310,11 +3296,11 @@
   <w:comment w:id="6" w:author="Thomas Roth" w:date="2021-01-13T23:26:00Z" w:initials="TR">
     <w:p>
       <w:pPr>
-        <w:pStyle w:val="Kommentartext"/>
-      </w:pPr>
-      <w:r>
-        <w:rPr>
-          <w:rStyle w:val="Kommentarzeichen"/>
+        <w:pStyle w:val="CommentText"/>
+      </w:pPr>
+      <w:r>
+        <w:rPr>
+          <w:rStyle w:val="CommentReference"/>
         </w:rPr>
         <w:annotationRef/>
       </w:r>
@@ -3326,11 +3312,11 @@
   <w:comment w:id="7" w:author="Thomas Roth" w:date="2021-01-13T23:26:00Z" w:initials="TR">
     <w:p>
       <w:pPr>
-        <w:pStyle w:val="Kommentartext"/>
-      </w:pPr>
-      <w:r>
-        <w:rPr>
-          <w:rStyle w:val="Kommentarzeichen"/>
+        <w:pStyle w:val="CommentText"/>
+      </w:pPr>
+      <w:r>
+        <w:rPr>
+          <w:rStyle w:val="CommentReference"/>
         </w:rPr>
         <w:annotationRef/>
       </w:r>
@@ -3342,11 +3328,11 @@
   <w:comment w:id="8" w:author="Thomas Roth" w:date="2021-01-13T23:26:00Z" w:initials="TR">
     <w:p>
       <w:pPr>
-        <w:pStyle w:val="Kommentartext"/>
-      </w:pPr>
-      <w:r>
-        <w:rPr>
-          <w:rStyle w:val="Kommentarzeichen"/>
+        <w:pStyle w:val="CommentText"/>
+      </w:pPr>
+      <w:r>
+        <w:rPr>
+          <w:rStyle w:val="CommentReference"/>
         </w:rPr>
         <w:annotationRef/>
       </w:r>
@@ -3358,11 +3344,11 @@
   <w:comment w:id="9" w:author="Thomas Roth" w:date="2021-01-13T23:27:00Z" w:initials="TR">
     <w:p>
       <w:pPr>
-        <w:pStyle w:val="Kommentartext"/>
-      </w:pPr>
-      <w:r>
-        <w:rPr>
-          <w:rStyle w:val="Kommentarzeichen"/>
+        <w:pStyle w:val="CommentText"/>
+      </w:pPr>
+      <w:r>
+        <w:rPr>
+          <w:rStyle w:val="CommentReference"/>
         </w:rPr>
         <w:annotationRef/>
       </w:r>
@@ -3374,11 +3360,11 @@
   <w:comment w:id="10" w:author="Thomas Roth [2]" w:date="2021-07-12T00:19:00Z" w:initials="TR">
     <w:p>
       <w:pPr>
-        <w:pStyle w:val="Kommentartext"/>
-      </w:pPr>
-      <w:r>
-        <w:rPr>
-          <w:rStyle w:val="Kommentarzeichen"/>
+        <w:pStyle w:val="CommentText"/>
+      </w:pPr>
+      <w:r>
+        <w:rPr>
+          <w:rStyle w:val="CommentReference"/>
         </w:rPr>
         <w:annotationRef/>
       </w:r>
@@ -3516,12 +3502,101 @@
 <file path=word/numbering.xml><?xml version="1.0" encoding="utf-8"?>
 <w:numbering xmlns:wpc="http://schemas.microsoft.com/office/word/2010/wordprocessingCanvas" xmlns:cx="http://schemas.microsoft.com/office/drawing/2014/chartex" xmlns:cx1="http://schemas.microsoft.com/office/drawing/2015/9/8/chartex" xmlns:cx2="http://schemas.microsoft.com/office/drawing/2015/10/21/chartex" xmlns:cx3="http://schemas.microsoft.com/office/drawing/2016/5/9/chartex" xmlns:cx4="http://schemas.microsoft.com/office/drawing/2016/5/10/chartex" xmlns:cx5="http://schemas.microsoft.com/office/drawing/2016/5/11/chartex" xmlns:cx6="http://schemas.microsoft.com/office/drawing/2016/5/12/chartex" xmlns:cx7="http://schemas.microsoft.com/office/drawing/2016/5/13/chartex" xmlns:cx8="http://schemas.microsoft.com/office/drawing/2016/5/14/chartex" xmlns:mc="http://schemas.openxmlformats.org/markup-compatibility/2006" xmlns:aink="http://schemas.microsoft.com/office/drawing/2016/ink" xmlns:am3d="http://schemas.microsoft.com/office/drawing/2017/model3d" xmlns:o="urn:schemas-microsoft-com:office:office" xmlns:r="http://schemas.openxmlformats.org/officeDocument/2006/relationships" xmlns:m="http://schemas.openxmlformats.org/officeDocument/2006/math" xmlns:v="urn:schemas-microsoft-com:vml" xmlns:wp14="http://schemas.microsoft.com/office/word/2010/wordprocessingDrawing" xmlns:wp="http://schemas.openxmlformats.org/drawingml/2006/wordprocessingDrawing" xmlns:w10="urn:schemas-microsoft-com:office:word" xmlns:w="http://schemas.openxmlformats.org/wordprocessingml/2006/main" xmlns:w14="http://schemas.microsoft.com/office/word/2010/wordml" xmlns:w15="http://schemas.microsoft.com/office/word/2012/wordml" xmlns:w16cex="http://schemas.microsoft.com/office/word/2018/wordml/cex" xmlns:w16cid="http://schemas.microsoft.com/office/word/2016/wordml/cid" xmlns:w16="http://schemas.microsoft.com/office/word/2018/wordml" xmlns:w16sdtdh="http://schemas.microsoft.com/office/word/2020/wordml/sdtdatahash" xmlns:w16se="http://schemas.microsoft.com/office/word/2015/wordml/symex" xmlns:wpg="http://schemas.microsoft.com/office/word/2010/wordprocessingGroup" xmlns:wpi="http://schemas.microsoft.com/office/word/2010/wordprocessingInk" xmlns:wne="http://schemas.microsoft.com/office/word/2006/wordml" xmlns:wps="http://schemas.microsoft.com/office/word/2010/wordprocessingShape" mc:Ignorable="w14 w15 w16se w16cid w16 w16cex w16sdtdh wp14">
   <w:abstractNum w:abstractNumId="0" w15:restartNumberingAfterBreak="0">
+    <w:nsid w:val="0AB87659"/>
+    <w:multiLevelType w:val="hybridMultilevel"/>
+    <w:tmpl w:val="A2E819E2"/>
+    <w:lvl w:ilvl="0" w:tplc="0807000F">
+      <w:start w:val="1"/>
+      <w:numFmt w:val="decimal"/>
+      <w:lvlText w:val="%1."/>
+      <w:lvlJc w:val="left"/>
+      <w:pPr>
+        <w:ind w:left="720" w:hanging="360"/>
+      </w:pPr>
+      <w:rPr>
+        <w:rFonts w:hint="default"/>
+      </w:rPr>
+    </w:lvl>
+    <w:lvl w:ilvl="1" w:tplc="08070019" w:tentative="1">
+      <w:start w:val="1"/>
+      <w:numFmt w:val="lowerLetter"/>
+      <w:lvlText w:val="%2."/>
+      <w:lvlJc w:val="left"/>
+      <w:pPr>
+        <w:ind w:left="1440" w:hanging="360"/>
+      </w:pPr>
+    </w:lvl>
+    <w:lvl w:ilvl="2" w:tplc="0807001B" w:tentative="1">
+      <w:start w:val="1"/>
+      <w:numFmt w:val="lowerRoman"/>
+      <w:lvlText w:val="%3."/>
+      <w:lvlJc w:val="right"/>
+      <w:pPr>
+        <w:ind w:left="2160" w:hanging="180"/>
+      </w:pPr>
+    </w:lvl>
+    <w:lvl w:ilvl="3" w:tplc="0807000F" w:tentative="1">
+      <w:start w:val="1"/>
+      <w:numFmt w:val="decimal"/>
+      <w:lvlText w:val="%4."/>
+      <w:lvlJc w:val="left"/>
+      <w:pPr>
+        <w:ind w:left="2880" w:hanging="360"/>
+      </w:pPr>
+    </w:lvl>
+    <w:lvl w:ilvl="4" w:tplc="08070019" w:tentative="1">
+      <w:start w:val="1"/>
+      <w:numFmt w:val="lowerLetter"/>
+      <w:lvlText w:val="%5."/>
+      <w:lvlJc w:val="left"/>
+      <w:pPr>
+        <w:ind w:left="3600" w:hanging="360"/>
+      </w:pPr>
+    </w:lvl>
+    <w:lvl w:ilvl="5" w:tplc="0807001B" w:tentative="1">
+      <w:start w:val="1"/>
+      <w:numFmt w:val="lowerRoman"/>
+      <w:lvlText w:val="%6."/>
+      <w:lvlJc w:val="right"/>
+      <w:pPr>
+        <w:ind w:left="4320" w:hanging="180"/>
+      </w:pPr>
+    </w:lvl>
+    <w:lvl w:ilvl="6" w:tplc="0807000F" w:tentative="1">
+      <w:start w:val="1"/>
+      <w:numFmt w:val="decimal"/>
+      <w:lvlText w:val="%7."/>
+      <w:lvlJc w:val="left"/>
+      <w:pPr>
+        <w:ind w:left="5040" w:hanging="360"/>
+      </w:pPr>
+    </w:lvl>
+    <w:lvl w:ilvl="7" w:tplc="08070019" w:tentative="1">
+      <w:start w:val="1"/>
+      <w:numFmt w:val="lowerLetter"/>
+      <w:lvlText w:val="%8."/>
+      <w:lvlJc w:val="left"/>
+      <w:pPr>
+        <w:ind w:left="5760" w:hanging="360"/>
+      </w:pPr>
+    </w:lvl>
+    <w:lvl w:ilvl="8" w:tplc="0807001B" w:tentative="1">
+      <w:start w:val="1"/>
+      <w:numFmt w:val="lowerRoman"/>
+      <w:lvlText w:val="%9."/>
+      <w:lvlJc w:val="right"/>
+      <w:pPr>
+        <w:ind w:left="6480" w:hanging="180"/>
+      </w:pPr>
+    </w:lvl>
+  </w:abstractNum>
+  <w:abstractNum w:abstractNumId="1" w15:restartNumberingAfterBreak="0">
     <w:nsid w:val="5B3F5841"/>
     <w:multiLevelType w:val="hybridMultilevel"/>
     <w:tmpl w:val="A58098C4"/>
     <w:numStyleLink w:val="ImportedStyle3"/>
   </w:abstractNum>
-  <w:abstractNum w:abstractNumId="1" w15:restartNumberingAfterBreak="0">
+  <w:abstractNum w:abstractNumId="2" w15:restartNumberingAfterBreak="0">
     <w:nsid w:val="79811BC7"/>
     <w:multiLevelType w:val="hybridMultilevel"/>
     <w:tmpl w:val="A58098C4"/>
@@ -3771,9 +3846,12 @@
     </w:lvl>
   </w:abstractNum>
   <w:num w:numId="1">
+    <w:abstractNumId w:val="2"/>
+  </w:num>
+  <w:num w:numId="2">
     <w:abstractNumId w:val="1"/>
   </w:num>
-  <w:num w:numId="2">
+  <w:num w:numId="3">
     <w:abstractNumId w:val="0"/>
   </w:num>
 </w:numbering>
@@ -4191,7 +4269,7 @@
     <w:lsdException w:name="Unresolved Mention" w:semiHidden="1" w:unhideWhenUsed="1"/>
     <w:lsdException w:name="Smart Link" w:semiHidden="1" w:unhideWhenUsed="1"/>
   </w:latentStyles>
-  <w:style w:type="paragraph" w:default="1" w:styleId="Standard">
+  <w:style w:type="paragraph" w:default="1" w:styleId="Normal">
     <w:name w:val="Normal"/>
     <w:qFormat/>
     <w:pPr>
@@ -4206,13 +4284,78 @@
       <w:lang w:val="de-DE"/>
     </w:rPr>
   </w:style>
-  <w:style w:type="character" w:default="1" w:styleId="Absatz-Standardschriftart">
+  <w:style w:type="paragraph" w:styleId="Heading1">
+    <w:name w:val="heading 1"/>
+    <w:basedOn w:val="Normal"/>
+    <w:next w:val="Normal"/>
+    <w:link w:val="Heading1Char"/>
+    <w:uiPriority w:val="9"/>
+    <w:qFormat/>
+    <w:rsid w:val="00F200F5"/>
+    <w:pPr>
+      <w:keepNext/>
+      <w:keepLines/>
+      <w:spacing w:before="240" w:after="0"/>
+      <w:outlineLvl w:val="0"/>
+    </w:pPr>
+    <w:rPr>
+      <w:rFonts w:asciiTheme="majorHAnsi" w:eastAsiaTheme="majorEastAsia" w:hAnsiTheme="majorHAnsi" w:cstheme="majorBidi"/>
+      <w:color w:val="2F5496" w:themeColor="accent1" w:themeShade="BF"/>
+      <w:sz w:val="32"/>
+      <w:szCs w:val="32"/>
+    </w:rPr>
+  </w:style>
+  <w:style w:type="paragraph" w:styleId="Heading2">
+    <w:name w:val="heading 2"/>
+    <w:basedOn w:val="Normal"/>
+    <w:next w:val="Normal"/>
+    <w:link w:val="Heading2Char"/>
+    <w:uiPriority w:val="9"/>
+    <w:unhideWhenUsed/>
+    <w:qFormat/>
+    <w:rsid w:val="00F200F5"/>
+    <w:pPr>
+      <w:keepNext/>
+      <w:keepLines/>
+      <w:spacing w:before="40" w:after="0"/>
+      <w:outlineLvl w:val="1"/>
+    </w:pPr>
+    <w:rPr>
+      <w:rFonts w:asciiTheme="majorHAnsi" w:eastAsiaTheme="majorEastAsia" w:hAnsiTheme="majorHAnsi" w:cstheme="majorBidi"/>
+      <w:color w:val="2F5496" w:themeColor="accent1" w:themeShade="BF"/>
+      <w:sz w:val="26"/>
+      <w:szCs w:val="26"/>
+    </w:rPr>
+  </w:style>
+  <w:style w:type="paragraph" w:styleId="Heading3">
+    <w:name w:val="heading 3"/>
+    <w:basedOn w:val="Normal"/>
+    <w:next w:val="Normal"/>
+    <w:link w:val="Heading3Char"/>
+    <w:uiPriority w:val="9"/>
+    <w:unhideWhenUsed/>
+    <w:qFormat/>
+    <w:rsid w:val="00F200F5"/>
+    <w:pPr>
+      <w:keepNext/>
+      <w:keepLines/>
+      <w:spacing w:before="40" w:after="0"/>
+      <w:outlineLvl w:val="2"/>
+    </w:pPr>
+    <w:rPr>
+      <w:rFonts w:asciiTheme="majorHAnsi" w:eastAsiaTheme="majorEastAsia" w:hAnsiTheme="majorHAnsi" w:cstheme="majorBidi"/>
+      <w:color w:val="1F3763" w:themeColor="accent1" w:themeShade="7F"/>
+      <w:sz w:val="24"/>
+      <w:szCs w:val="24"/>
+    </w:rPr>
+  </w:style>
+  <w:style w:type="character" w:default="1" w:styleId="DefaultParagraphFont">
     <w:name w:val="Default Paragraph Font"/>
     <w:uiPriority w:val="1"/>
     <w:semiHidden/>
     <w:unhideWhenUsed/>
   </w:style>
-  <w:style w:type="table" w:default="1" w:styleId="NormaleTabelle">
+  <w:style w:type="table" w:default="1" w:styleId="TableNormal">
     <w:name w:val="Normal Table"/>
     <w:uiPriority w:val="99"/>
     <w:semiHidden/>
@@ -4227,7 +4370,7 @@
       </w:tblCellMar>
     </w:tblPr>
   </w:style>
-  <w:style w:type="numbering" w:default="1" w:styleId="KeineListe">
+  <w:style w:type="numbering" w:default="1" w:styleId="NoList">
     <w:name w:val="No List"/>
     <w:uiPriority w:val="99"/>
     <w:semiHidden/>
@@ -4239,8 +4382,8 @@
       <w:u w:val="single"/>
     </w:rPr>
   </w:style>
-  <w:style w:type="table" w:customStyle="1" w:styleId="TableNormal">
-    <w:name w:val="Table Normal"/>
+  <w:style w:type="table" w:customStyle="1" w:styleId="TableNormal1">
+    <w:name w:val="Table Normal1"/>
     <w:tblPr>
       <w:tblInd w:w="0" w:type="dxa"/>
       <w:tblCellMar>
@@ -4290,9 +4433,9 @@
       <w:u w:val="single" w:color="0563C1"/>
     </w:rPr>
   </w:style>
-  <w:style w:type="paragraph" w:styleId="Beschriftung">
+  <w:style w:type="paragraph" w:styleId="Caption">
     <w:name w:val="caption"/>
-    <w:next w:val="Standard"/>
+    <w:next w:val="Normal"/>
     <w:pPr>
       <w:spacing w:after="200"/>
     </w:pPr>
@@ -4324,7 +4467,7 @@
       </w14:textOutline>
     </w:rPr>
   </w:style>
-  <w:style w:type="paragraph" w:styleId="Listenabsatz">
+  <w:style w:type="paragraph" w:styleId="ListParagraph">
     <w:name w:val="List Paragraph"/>
     <w:pPr>
       <w:spacing w:after="160" w:line="259" w:lineRule="auto"/>
@@ -4357,10 +4500,10 @@
       <w:lang w:val="en-US"/>
     </w:rPr>
   </w:style>
-  <w:style w:type="paragraph" w:styleId="Kommentartext">
+  <w:style w:type="paragraph" w:styleId="CommentText">
     <w:name w:val="annotation text"/>
-    <w:basedOn w:val="Standard"/>
-    <w:link w:val="KommentartextZchn"/>
+    <w:basedOn w:val="Normal"/>
+    <w:link w:val="CommentTextChar"/>
     <w:uiPriority w:val="99"/>
     <w:semiHidden/>
     <w:unhideWhenUsed/>
@@ -4372,10 +4515,10 @@
       <w:szCs w:val="20"/>
     </w:rPr>
   </w:style>
-  <w:style w:type="character" w:customStyle="1" w:styleId="KommentartextZchn">
-    <w:name w:val="Kommentartext Zchn"/>
-    <w:basedOn w:val="Absatz-Standardschriftart"/>
-    <w:link w:val="Kommentartext"/>
+  <w:style w:type="character" w:customStyle="1" w:styleId="CommentTextChar">
+    <w:name w:val="Comment Text Char"/>
+    <w:basedOn w:val="DefaultParagraphFont"/>
+    <w:link w:val="CommentText"/>
     <w:uiPriority w:val="99"/>
     <w:semiHidden/>
     <w:rPr>
@@ -4385,9 +4528,9 @@
       <w:lang w:val="de-DE"/>
     </w:rPr>
   </w:style>
-  <w:style w:type="character" w:styleId="Kommentarzeichen">
+  <w:style w:type="character" w:styleId="CommentReference">
     <w:name w:val="annotation reference"/>
-    <w:basedOn w:val="Absatz-Standardschriftart"/>
+    <w:basedOn w:val="DefaultParagraphFont"/>
     <w:uiPriority w:val="99"/>
     <w:semiHidden/>
     <w:unhideWhenUsed/>
@@ -4396,10 +4539,10 @@
       <w:szCs w:val="16"/>
     </w:rPr>
   </w:style>
-  <w:style w:type="paragraph" w:styleId="Sprechblasentext">
+  <w:style w:type="paragraph" w:styleId="BalloonText">
     <w:name w:val="Balloon Text"/>
-    <w:basedOn w:val="Standard"/>
-    <w:link w:val="SprechblasentextZchn"/>
+    <w:basedOn w:val="Normal"/>
+    <w:link w:val="BalloonTextChar"/>
     <w:uiPriority w:val="99"/>
     <w:semiHidden/>
     <w:unhideWhenUsed/>
@@ -4413,10 +4556,10 @@
       <w:szCs w:val="18"/>
     </w:rPr>
   </w:style>
-  <w:style w:type="character" w:customStyle="1" w:styleId="SprechblasentextZchn">
-    <w:name w:val="Sprechblasentext Zchn"/>
-    <w:basedOn w:val="Absatz-Standardschriftart"/>
-    <w:link w:val="Sprechblasentext"/>
+  <w:style w:type="character" w:customStyle="1" w:styleId="BalloonTextChar">
+    <w:name w:val="Balloon Text Char"/>
+    <w:basedOn w:val="DefaultParagraphFont"/>
+    <w:link w:val="BalloonText"/>
     <w:uiPriority w:val="99"/>
     <w:semiHidden/>
     <w:rsid w:val="00F30B71"/>
@@ -4429,11 +4572,11 @@
       <w:lang w:val="de-DE"/>
     </w:rPr>
   </w:style>
-  <w:style w:type="paragraph" w:styleId="Kommentarthema">
+  <w:style w:type="paragraph" w:styleId="CommentSubject">
     <w:name w:val="annotation subject"/>
-    <w:basedOn w:val="Kommentartext"/>
-    <w:next w:val="Kommentartext"/>
-    <w:link w:val="KommentarthemaZchn"/>
+    <w:basedOn w:val="CommentText"/>
+    <w:next w:val="CommentText"/>
+    <w:link w:val="CommentSubjectChar"/>
     <w:uiPriority w:val="99"/>
     <w:semiHidden/>
     <w:unhideWhenUsed/>
@@ -4443,10 +4586,10 @@
       <w:bCs/>
     </w:rPr>
   </w:style>
-  <w:style w:type="character" w:customStyle="1" w:styleId="KommentarthemaZchn">
-    <w:name w:val="Kommentarthema Zchn"/>
-    <w:basedOn w:val="KommentartextZchn"/>
-    <w:link w:val="Kommentarthema"/>
+  <w:style w:type="character" w:customStyle="1" w:styleId="CommentSubjectChar">
+    <w:name w:val="Comment Subject Char"/>
+    <w:basedOn w:val="CommentTextChar"/>
+    <w:link w:val="CommentSubject"/>
     <w:uiPriority w:val="99"/>
     <w:semiHidden/>
     <w:rsid w:val="00CF6F34"/>
@@ -4455,6 +4598,51 @@
       <w:b/>
       <w:bCs/>
       <w:color w:val="000000"/>
+      <w:u w:color="000000"/>
+      <w:lang w:val="de-DE"/>
+    </w:rPr>
+  </w:style>
+  <w:style w:type="character" w:customStyle="1" w:styleId="Heading1Char">
+    <w:name w:val="Heading 1 Char"/>
+    <w:basedOn w:val="DefaultParagraphFont"/>
+    <w:link w:val="Heading1"/>
+    <w:uiPriority w:val="9"/>
+    <w:rsid w:val="00F200F5"/>
+    <w:rPr>
+      <w:rFonts w:asciiTheme="majorHAnsi" w:eastAsiaTheme="majorEastAsia" w:hAnsiTheme="majorHAnsi" w:cstheme="majorBidi"/>
+      <w:color w:val="2F5496" w:themeColor="accent1" w:themeShade="BF"/>
+      <w:sz w:val="32"/>
+      <w:szCs w:val="32"/>
+      <w:u w:color="000000"/>
+      <w:lang w:val="de-DE"/>
+    </w:rPr>
+  </w:style>
+  <w:style w:type="character" w:customStyle="1" w:styleId="Heading2Char">
+    <w:name w:val="Heading 2 Char"/>
+    <w:basedOn w:val="DefaultParagraphFont"/>
+    <w:link w:val="Heading2"/>
+    <w:uiPriority w:val="9"/>
+    <w:rsid w:val="00F200F5"/>
+    <w:rPr>
+      <w:rFonts w:asciiTheme="majorHAnsi" w:eastAsiaTheme="majorEastAsia" w:hAnsiTheme="majorHAnsi" w:cstheme="majorBidi"/>
+      <w:color w:val="2F5496" w:themeColor="accent1" w:themeShade="BF"/>
+      <w:sz w:val="26"/>
+      <w:szCs w:val="26"/>
+      <w:u w:color="000000"/>
+      <w:lang w:val="de-DE"/>
+    </w:rPr>
+  </w:style>
+  <w:style w:type="character" w:customStyle="1" w:styleId="Heading3Char">
+    <w:name w:val="Heading 3 Char"/>
+    <w:basedOn w:val="DefaultParagraphFont"/>
+    <w:link w:val="Heading3"/>
+    <w:uiPriority w:val="9"/>
+    <w:rsid w:val="00F200F5"/>
+    <w:rPr>
+      <w:rFonts w:asciiTheme="majorHAnsi" w:eastAsiaTheme="majorEastAsia" w:hAnsiTheme="majorHAnsi" w:cstheme="majorBidi"/>
+      <w:color w:val="1F3763" w:themeColor="accent1" w:themeShade="7F"/>
+      <w:sz w:val="24"/>
+      <w:szCs w:val="24"/>
       <w:u w:color="000000"/>
       <w:lang w:val="de-DE"/>
     </w:rPr>

</xml_diff>